<commit_message>
updated Global Security Requirements secondary document (license text) / added document cover images (Global Security Requirements, Product-level Security Requirements, Design Showing Security Considerations)
</commit_message>
<xml_diff>
--- a/source/reference_documents/secondary_documents/foundation phase/Global Security Requirements/Global Security Requirements.docx
+++ b/source/reference_documents/secondary_documents/foundation phase/Global Security Requirements/Global Security Requirements.docx
@@ -28,7 +28,7 @@
         <w:t xml:space="preserve">Version </w:t>
       </w:r>
       <w:r>
-        <w:t>4</w:t>
+        <w:t>5</w:t>
       </w:r>
     </w:p>
     <w:p>
@@ -48,7 +48,7 @@
         <w:rPr>
           <w:noProof/>
         </w:rPr>
-        <w:t>9/8/23 9:22 AM</w:t>
+        <w:t>12/19/23 8:46 AM</w:t>
       </w:r>
       <w:r>
         <w:fldChar w:fldCharType="end"/>
@@ -108,7 +108,10 @@
         <w:jc w:val="both"/>
       </w:pPr>
       <w:r>
-        <w:t>security / Systems Requirements Planner</w:t>
+        <w:t>S</w:t>
+      </w:r>
+      <w:r>
+        <w:t>ecurity / Systems Requirements Planner</w:t>
       </w:r>
     </w:p>
     <w:p>
@@ -224,7 +227,39 @@
           <w:bCs/>
           <w:lang w:val="en-US"/>
         </w:rPr>
-        <w:t>Creative Commons Attribution-Share Alike (CC4-SA)</w:t>
+        <w:t>Creative Commons Attribution-Share Alike (CC</w:t>
+      </w:r>
+      <w:r>
+        <w:rPr>
+          <w:b/>
+          <w:bCs/>
+          <w:lang w:val="en-US"/>
+        </w:rPr>
+        <w:t xml:space="preserve"> BY-</w:t>
+      </w:r>
+      <w:r>
+        <w:rPr>
+          <w:b/>
+          <w:bCs/>
+          <w:lang w:val="en-US"/>
+        </w:rPr>
+        <w:t>SA</w:t>
+      </w:r>
+      <w:r>
+        <w:rPr>
+          <w:b/>
+          <w:bCs/>
+          <w:lang w:val="en-US"/>
+        </w:rPr>
+        <w:t>-4.0</w:t>
+      </w:r>
+      <w:r>
+        <w:rPr>
+          <w:b/>
+          <w:bCs/>
+          <w:lang w:val="en-US"/>
+        </w:rPr>
+        <w:t>)</w:t>
       </w:r>
       <w:r>
         <w:rPr>

</xml_diff>